<commit_message>
removal of images in the certification section
</commit_message>
<xml_diff>
--- a/ANTHONY CHIDI NNAMCHI'S RESUME.docx
+++ b/ANTHONY CHIDI NNAMCHI'S RESUME.docx
@@ -259,7 +259,19 @@
         <w:rPr>
           <w:rFonts w:ascii="Cambria" w:eastAsia="Cambria" w:hAnsi="Cambria" w:cs="Cambria"/>
         </w:rPr>
-        <w:t>I have enjoyed over 10 years of overall work experience and have thrived in challenging organisations where information technology, human resource management, administration, sales and marketing, engineering, technical and cognitive skills have been maximized to meeting organisational goals.</w:t>
+        <w:t>I have enjoyed over 1</w:t>
+      </w:r>
+      <w:r>
+        <w:rPr>
+          <w:rFonts w:ascii="Cambria" w:eastAsia="Cambria" w:hAnsi="Cambria" w:cs="Cambria"/>
+        </w:rPr>
+        <w:t>1</w:t>
+      </w:r>
+      <w:r>
+        <w:rPr>
+          <w:rFonts w:ascii="Cambria" w:eastAsia="Cambria" w:hAnsi="Cambria" w:cs="Cambria"/>
+        </w:rPr>
+        <w:t xml:space="preserve"> years of overall work experience and have thrived in challenging organisations where information technology, human resource management, administration, sales and marketing, engineering, technical and cognitive skills have been maximized to meeting organisational goals.</w:t>
       </w:r>
     </w:p>
     <w:p>
@@ -322,7 +334,19 @@
         <w:rPr>
           <w:rFonts w:ascii="Cambria" w:eastAsia="Cambria" w:hAnsi="Cambria" w:cs="Cambria"/>
         </w:rPr>
-        <w:t xml:space="preserve">Good at React.js, Javascript ES7, HTML5, CSS3, </w:t>
+        <w:t>Good at React.js, Java</w:t>
+      </w:r>
+      <w:r>
+        <w:rPr>
+          <w:rFonts w:ascii="Cambria" w:eastAsia="Cambria" w:hAnsi="Cambria" w:cs="Cambria"/>
+        </w:rPr>
+        <w:t>S</w:t>
+      </w:r>
+      <w:r>
+        <w:rPr>
+          <w:rFonts w:ascii="Cambria" w:eastAsia="Cambria" w:hAnsi="Cambria" w:cs="Cambria"/>
+        </w:rPr>
+        <w:t xml:space="preserve">cript, HTML, CSS, </w:t>
       </w:r>
       <w:r>
         <w:rPr>
@@ -346,7 +370,7 @@
         <w:rPr>
           <w:rFonts w:ascii="Cambria" w:eastAsia="Cambria" w:hAnsi="Cambria" w:cs="Cambria"/>
         </w:rPr>
-        <w:t xml:space="preserve">Bootstrap 5, </w:t>
+        <w:t xml:space="preserve">Bootstrap, </w:t>
       </w:r>
       <w:r>
         <w:rPr>
@@ -1261,7 +1285,21 @@
           <w:rFonts w:ascii="Cambria" w:eastAsia="Cambria" w:hAnsi="Cambria" w:cs="Cambria"/>
           <w:color w:val="000000"/>
         </w:rPr>
-        <w:t>Created a system for the adequate management of staff, administrative data and their updates and also, management and update of personnel files of more than 40 personnel.</w:t>
+        <w:t xml:space="preserve">Created a system for the adequate management of staff, administrative data and their updates and also, management and update of personnel </w:t>
+      </w:r>
+      <w:r>
+        <w:rPr>
+          <w:rFonts w:ascii="Cambria" w:eastAsia="Cambria" w:hAnsi="Cambria" w:cs="Cambria"/>
+          <w:color w:val="000000"/>
+        </w:rPr>
+        <w:t xml:space="preserve">and </w:t>
+      </w:r>
+      <w:r>
+        <w:rPr>
+          <w:rFonts w:ascii="Cambria" w:eastAsia="Cambria" w:hAnsi="Cambria" w:cs="Cambria"/>
+          <w:color w:val="000000"/>
+        </w:rPr>
+        <w:t>files.</w:t>
       </w:r>
     </w:p>
     <w:p>
@@ -1285,7 +1323,21 @@
           <w:rFonts w:ascii="Cambria" w:eastAsia="Cambria" w:hAnsi="Cambria" w:cs="Cambria"/>
           <w:color w:val="000000"/>
         </w:rPr>
-        <w:t xml:space="preserve">Declined cost of management by 42% through labour reduction by the creation of electronic database </w:t>
+        <w:t xml:space="preserve">Declined cost of management by </w:t>
+      </w:r>
+      <w:r>
+        <w:rPr>
+          <w:rFonts w:ascii="Cambria" w:eastAsia="Cambria" w:hAnsi="Cambria" w:cs="Cambria"/>
+          <w:color w:val="000000"/>
+        </w:rPr>
+        <w:t>1</w:t>
+      </w:r>
+      <w:r>
+        <w:rPr>
+          <w:rFonts w:ascii="Cambria" w:eastAsia="Cambria" w:hAnsi="Cambria" w:cs="Cambria"/>
+          <w:color w:val="000000"/>
+        </w:rPr>
+        <w:t xml:space="preserve">2% through labour reduction by the creation of electronic database </w:t>
       </w:r>
       <w:r>
         <w:rPr>
@@ -1298,7 +1350,7 @@
           <w:rFonts w:ascii="Cambria" w:eastAsia="Cambria" w:hAnsi="Cambria" w:cs="Cambria"/>
           <w:color w:val="000000"/>
         </w:rPr>
-        <w:t xml:space="preserve"> through various spreadsheets, databases, and report files.</w:t>
+        <w:t>.</w:t>
       </w:r>
     </w:p>
     <w:p>
@@ -1322,7 +1374,23 @@
           <w:rFonts w:ascii="Cambria" w:eastAsia="Cambria" w:hAnsi="Cambria" w:cs="Cambria"/>
           <w:color w:val="000000"/>
         </w:rPr>
-        <w:t>Have lead a team of software technicians in building websites.</w:t>
+        <w:t xml:space="preserve">Have </w:t>
+      </w:r>
+      <w:proofErr w:type="gramStart"/>
+      <w:r>
+        <w:rPr>
+          <w:rFonts w:ascii="Cambria" w:eastAsia="Cambria" w:hAnsi="Cambria" w:cs="Cambria"/>
+          <w:color w:val="000000"/>
+        </w:rPr>
+        <w:t>lead</w:t>
+      </w:r>
+      <w:proofErr w:type="gramEnd"/>
+      <w:r>
+        <w:rPr>
+          <w:rFonts w:ascii="Cambria" w:eastAsia="Cambria" w:hAnsi="Cambria" w:cs="Cambria"/>
+          <w:color w:val="000000"/>
+        </w:rPr>
+        <w:t xml:space="preserve"> a team of software technicians in building websites.</w:t>
       </w:r>
     </w:p>
     <w:p>
@@ -1346,7 +1414,14 @@
           <w:rFonts w:ascii="Cambria" w:eastAsia="Cambria" w:hAnsi="Cambria" w:cs="Cambria"/>
           <w:color w:val="000000"/>
         </w:rPr>
-        <w:t>Developed 25 personnel on the ability to succeed in adverse conditions through intensive training and shared knowledge.</w:t>
+        <w:t>Human development in administration and computer applications and operations</w:t>
+      </w:r>
+      <w:r>
+        <w:rPr>
+          <w:rFonts w:ascii="Cambria" w:eastAsia="Cambria" w:hAnsi="Cambria" w:cs="Cambria"/>
+          <w:color w:val="000000"/>
+        </w:rPr>
+        <w:t>.</w:t>
       </w:r>
     </w:p>
     <w:p>
@@ -1394,7 +1469,14 @@
           <w:rFonts w:ascii="Cambria" w:eastAsia="Cambria" w:hAnsi="Cambria" w:cs="Cambria"/>
           <w:color w:val="000000"/>
         </w:rPr>
-        <w:t>Developed and executed marketing programs and general business solutions resulting in increased company exposure, customer traffic, and sales.</w:t>
+        <w:t>Managed</w:t>
+      </w:r>
+      <w:r>
+        <w:rPr>
+          <w:rFonts w:ascii="Cambria" w:eastAsia="Cambria" w:hAnsi="Cambria" w:cs="Cambria"/>
+          <w:color w:val="000000"/>
+        </w:rPr>
+        <w:t xml:space="preserve"> and executed marketing programs and general business solutions resulting in increased company exposure, customer traffic, and sales.</w:t>
       </w:r>
     </w:p>
     <w:p>
@@ -1418,7 +1500,7 @@
           <w:rFonts w:ascii="Cambria" w:eastAsia="Cambria" w:hAnsi="Cambria" w:cs="Cambria"/>
           <w:color w:val="000000"/>
         </w:rPr>
-        <w:t>Scheduled and staffed coaching sessions for 5 weekly development classes.</w:t>
+        <w:t>Received a promotion, from a Senior Assistant to the Director to an administrative manager, in less than 9-months.</w:t>
       </w:r>
     </w:p>
     <w:p>
@@ -1433,120 +1515,56 @@
         <w:ind w:left="360"/>
         <w:jc w:val="both"/>
         <w:rPr>
-          <w:rFonts w:ascii="Cambria" w:eastAsia="Cambria" w:hAnsi="Cambria" w:cs="Cambria"/>
-          <w:color w:val="000000"/>
-        </w:rPr>
-      </w:pPr>
-      <w:r>
-        <w:rPr>
-          <w:rFonts w:ascii="Cambria" w:eastAsia="Cambria" w:hAnsi="Cambria" w:cs="Cambria"/>
-          <w:color w:val="000000"/>
-        </w:rPr>
-        <w:t>Received a promotion, from a Senior Assistant to the Director to an administrative manager, in less than 9-months.</w:t>
-      </w:r>
-    </w:p>
-    <w:p>
-      <w:pPr>
-        <w:pStyle w:val="ListParagraph"/>
-        <w:widowControl w:val="0"/>
-        <w:numPr>
-          <w:ilvl w:val="0"/>
-          <w:numId w:val="7"/>
-        </w:numPr>
-        <w:spacing w:line="240" w:lineRule="auto"/>
-        <w:ind w:left="360"/>
-        <w:jc w:val="both"/>
-        <w:rPr>
-          <w:rFonts w:ascii="Cambria" w:eastAsia="Cambria" w:hAnsi="Cambria" w:cs="Cambria"/>
-          <w:color w:val="000000"/>
-        </w:rPr>
-      </w:pPr>
-      <w:r>
-        <w:rPr>
-          <w:rFonts w:ascii="Cambria" w:eastAsia="Cambria" w:hAnsi="Cambria" w:cs="Cambria"/>
-          <w:color w:val="000000"/>
+          <w:color w:val="000000"/>
+        </w:rPr>
+      </w:pPr>
+      <w:r>
+        <w:rPr>
+          <w:rFonts w:ascii="Cambria" w:eastAsia="Cambria" w:hAnsi="Cambria" w:cs="Cambria"/>
+          <w:color w:val="000000"/>
+        </w:rPr>
+        <w:t>Put in place a policy for tracking inventory and researching discrepancies</w:t>
+      </w:r>
+      <w:r>
+        <w:rPr>
+          <w:rFonts w:ascii="Cambria" w:eastAsia="Cambria" w:hAnsi="Cambria" w:cs="Cambria"/>
+          <w:color w:val="000000"/>
+        </w:rPr>
+        <w:t xml:space="preserve"> while developing</w:t>
+      </w:r>
+      <w:r>
+        <w:rPr>
+          <w:rFonts w:ascii="Cambria" w:eastAsia="Cambria" w:hAnsi="Cambria" w:cs="Cambria"/>
+          <w:color w:val="000000"/>
+        </w:rPr>
+        <w:t xml:space="preserve"> a map to track clients for both positive and negative feedback.</w:t>
+      </w:r>
+    </w:p>
+    <w:p>
+      <w:pPr>
+        <w:widowControl w:val="0"/>
+        <w:spacing w:line="240" w:lineRule="auto"/>
+        <w:jc w:val="both"/>
+        <w:rPr>
+          <w:rFonts w:ascii="Cambria" w:eastAsia="Cambria" w:hAnsi="Cambria" w:cs="Cambria"/>
+          <w:b/>
+        </w:rPr>
+      </w:pPr>
+    </w:p>
+    <w:p>
+      <w:pPr>
+        <w:widowControl w:val="0"/>
+        <w:spacing w:line="240" w:lineRule="auto"/>
+        <w:rPr>
+          <w:rFonts w:ascii="Cambria" w:eastAsia="Cambria" w:hAnsi="Cambria" w:cs="Cambria"/>
+          <w:b/>
+        </w:rPr>
+      </w:pPr>
+      <w:r>
+        <w:rPr>
+          <w:rFonts w:ascii="Cambria" w:eastAsia="Cambria" w:hAnsi="Cambria" w:cs="Cambria"/>
         </w:rPr>
         <w:lastRenderedPageBreak/>
-        <w:t>Set up and trained staff of 15 on the use of Microsoft Office programs.</w:t>
-      </w:r>
-    </w:p>
-    <w:p>
-      <w:pPr>
-        <w:pStyle w:val="ListParagraph"/>
-        <w:widowControl w:val="0"/>
-        <w:numPr>
-          <w:ilvl w:val="0"/>
-          <w:numId w:val="7"/>
-        </w:numPr>
-        <w:spacing w:line="240" w:lineRule="auto"/>
-        <w:ind w:left="360"/>
-        <w:jc w:val="both"/>
-        <w:rPr>
-          <w:color w:val="000000"/>
-        </w:rPr>
-      </w:pPr>
-      <w:r>
-        <w:rPr>
-          <w:rFonts w:ascii="Cambria" w:eastAsia="Cambria" w:hAnsi="Cambria" w:cs="Cambria"/>
-          <w:color w:val="000000"/>
-        </w:rPr>
-        <w:t>Put in place a policy for tracking inventory and researching discrepancies.</w:t>
-      </w:r>
-    </w:p>
-    <w:p>
-      <w:pPr>
-        <w:keepNext/>
-        <w:keepLines/>
-        <w:numPr>
-          <w:ilvl w:val="0"/>
-          <w:numId w:val="5"/>
-        </w:numPr>
-        <w:pBdr>
-          <w:top w:val="nil"/>
-          <w:left w:val="nil"/>
-          <w:bottom w:val="nil"/>
-          <w:right w:val="nil"/>
-          <w:between w:val="nil"/>
-        </w:pBdr>
-        <w:spacing w:line="240" w:lineRule="auto"/>
-        <w:ind w:left="360"/>
-        <w:jc w:val="both"/>
-        <w:rPr>
-          <w:color w:val="000000"/>
-        </w:rPr>
-      </w:pPr>
-      <w:r>
-        <w:rPr>
-          <w:rFonts w:ascii="Cambria" w:eastAsia="Cambria" w:hAnsi="Cambria" w:cs="Cambria"/>
-          <w:color w:val="000000"/>
-        </w:rPr>
-        <w:t>Developed a map to track clients for both positive and negative feedback.</w:t>
-      </w:r>
-    </w:p>
-    <w:p>
-      <w:pPr>
-        <w:widowControl w:val="0"/>
-        <w:spacing w:line="240" w:lineRule="auto"/>
-        <w:jc w:val="both"/>
-        <w:rPr>
-          <w:rFonts w:ascii="Cambria" w:eastAsia="Cambria" w:hAnsi="Cambria" w:cs="Cambria"/>
-          <w:b/>
-        </w:rPr>
-      </w:pPr>
-    </w:p>
-    <w:p>
-      <w:pPr>
-        <w:widowControl w:val="0"/>
-        <w:spacing w:line="240" w:lineRule="auto"/>
-        <w:rPr>
-          <w:rFonts w:ascii="Cambria" w:eastAsia="Cambria" w:hAnsi="Cambria" w:cs="Cambria"/>
-          <w:b/>
-        </w:rPr>
-      </w:pPr>
-      <w:r>
-        <w:rPr>
-          <w:rFonts w:ascii="Cambria" w:eastAsia="Cambria" w:hAnsi="Cambria" w:cs="Cambria"/>
-        </w:rPr>
         <w:t>04/2016 to 08/2016</w:t>
       </w:r>
       <w:r>
@@ -1652,7 +1670,7 @@
           <w:rFonts w:ascii="Cambria" w:eastAsia="Cambria" w:hAnsi="Cambria" w:cs="Cambria"/>
           <w:color w:val="000000"/>
         </w:rPr>
-        <w:t>Slashed payroll/benefits and administration costs by 19% via negotiating pricing and fees, while ensuring the continuation and enhancements of services.</w:t>
+        <w:t>Increased customer management, service and care utilizing personnel improved training on the use of Microsoft Word, Excel, and PowerPoint.</w:t>
       </w:r>
     </w:p>
     <w:p>
@@ -1681,7 +1699,20 @@
           <w:rFonts w:ascii="Cambria" w:eastAsia="Cambria" w:hAnsi="Cambria" w:cs="Cambria"/>
           <w:color w:val="000000"/>
         </w:rPr>
-        <w:t>Increased customer management, service and care utilizing personnel improved training on the use of Microsoft Word, Excel, and PowerPoint.</w:t>
+        <w:t xml:space="preserve">Eradicated the errors and occasions of lost data made often with manual data storage by creating electronic </w:t>
+      </w:r>
+      <w:r>
+        <w:rPr>
+          <w:rFonts w:ascii="Cambria" w:eastAsia="Cambria" w:hAnsi="Cambria" w:cs="Cambria"/>
+        </w:rPr>
+        <w:t>databases</w:t>
+      </w:r>
+      <w:r>
+        <w:rPr>
+          <w:rFonts w:ascii="Cambria" w:eastAsia="Cambria" w:hAnsi="Cambria" w:cs="Cambria"/>
+          <w:color w:val="000000"/>
+        </w:rPr>
+        <w:t xml:space="preserve"> for clients.</w:t>
       </w:r>
     </w:p>
     <w:p>
@@ -1710,20 +1741,35 @@
           <w:rFonts w:ascii="Cambria" w:eastAsia="Cambria" w:hAnsi="Cambria" w:cs="Cambria"/>
           <w:color w:val="000000"/>
         </w:rPr>
-        <w:t xml:space="preserve">Eradicated the errors and occasions of lost data made often with manual data storage by creating electronic </w:t>
-      </w:r>
-      <w:r>
-        <w:rPr>
-          <w:rFonts w:ascii="Cambria" w:eastAsia="Cambria" w:hAnsi="Cambria" w:cs="Cambria"/>
-        </w:rPr>
-        <w:t>databases</w:t>
-      </w:r>
-      <w:r>
-        <w:rPr>
-          <w:rFonts w:ascii="Cambria" w:eastAsia="Cambria" w:hAnsi="Cambria" w:cs="Cambria"/>
-          <w:color w:val="000000"/>
-        </w:rPr>
-        <w:t xml:space="preserve"> for clients.</w:t>
+        <w:t>Maintained a</w:t>
+      </w:r>
+      <w:r>
+        <w:rPr>
+          <w:rFonts w:ascii="Cambria" w:eastAsia="Cambria" w:hAnsi="Cambria" w:cs="Cambria"/>
+          <w:color w:val="000000"/>
+        </w:rPr>
+        <w:t>n</w:t>
+      </w:r>
+      <w:r>
+        <w:rPr>
+          <w:rFonts w:ascii="Cambria" w:eastAsia="Cambria" w:hAnsi="Cambria" w:cs="Cambria"/>
+          <w:color w:val="000000"/>
+        </w:rPr>
+        <w:t xml:space="preserve"> </w:t>
+      </w:r>
+      <w:r>
+        <w:rPr>
+          <w:rFonts w:ascii="Cambria" w:eastAsia="Cambria" w:hAnsi="Cambria" w:cs="Cambria"/>
+          <w:color w:val="000000"/>
+        </w:rPr>
+        <w:t>8</w:t>
+      </w:r>
+      <w:r>
+        <w:rPr>
+          <w:rFonts w:ascii="Cambria" w:eastAsia="Cambria" w:hAnsi="Cambria" w:cs="Cambria"/>
+          <w:color w:val="000000"/>
+        </w:rPr>
+        <w:t>7% satisfaction rating over a 4-week period as an administrative officer.</w:t>
       </w:r>
     </w:p>
     <w:p>
@@ -1742,17 +1788,16 @@
         </w:pBdr>
         <w:spacing w:line="240" w:lineRule="auto"/>
         <w:ind w:left="360"/>
-        <w:jc w:val="both"/>
-        <w:rPr>
-          <w:color w:val="000000"/>
-        </w:rPr>
-      </w:pPr>
-      <w:r>
-        <w:rPr>
-          <w:rFonts w:ascii="Cambria" w:eastAsia="Cambria" w:hAnsi="Cambria" w:cs="Cambria"/>
-          <w:color w:val="000000"/>
-        </w:rPr>
-        <w:t>Maintained a 97% satisfaction rating over a 4-week period as an administrative officer.</w:t>
+        <w:rPr>
+          <w:color w:val="000000"/>
+        </w:rPr>
+      </w:pPr>
+      <w:r>
+        <w:rPr>
+          <w:rFonts w:ascii="Cambria" w:eastAsia="Cambria" w:hAnsi="Cambria" w:cs="Cambria"/>
+          <w:color w:val="000000"/>
+        </w:rPr>
+        <w:t>Reduced time spent on inventory by 20% by reorganizing physical storage of supplies.</w:t>
       </w:r>
     </w:p>
     <w:p>
@@ -1780,7 +1825,7 @@
           <w:rFonts w:ascii="Cambria" w:eastAsia="Cambria" w:hAnsi="Cambria" w:cs="Cambria"/>
           <w:color w:val="000000"/>
         </w:rPr>
-        <w:t>Reduced time spent on inventory by 20% by reorganizing physical storage of supplies.</w:t>
+        <w:t>Went above my duties as office administrator to implement a filing system for human resources, organizing more than 300 past and current employee documents.</w:t>
       </w:r>
     </w:p>
     <w:p>
@@ -1799,16 +1844,17 @@
         </w:pBdr>
         <w:spacing w:line="240" w:lineRule="auto"/>
         <w:ind w:left="360"/>
-        <w:rPr>
-          <w:color w:val="000000"/>
-        </w:rPr>
-      </w:pPr>
-      <w:r>
-        <w:rPr>
-          <w:rFonts w:ascii="Cambria" w:eastAsia="Cambria" w:hAnsi="Cambria" w:cs="Cambria"/>
-          <w:color w:val="000000"/>
-        </w:rPr>
-        <w:t>Went above my duties as office administrator to implement a filing system for human resources, organizing more than 300 past and current employee documents.</w:t>
+        <w:jc w:val="both"/>
+        <w:rPr>
+          <w:color w:val="000000"/>
+        </w:rPr>
+      </w:pPr>
+      <w:r>
+        <w:rPr>
+          <w:rFonts w:ascii="Cambria" w:eastAsia="Cambria" w:hAnsi="Cambria" w:cs="Cambria"/>
+          <w:color w:val="000000"/>
+        </w:rPr>
+        <w:t>Digitized company’s internal filling system of more than 5,000 files.</w:t>
       </w:r>
     </w:p>
     <w:p>
@@ -1837,7 +1883,75 @@
           <w:rFonts w:ascii="Cambria" w:eastAsia="Cambria" w:hAnsi="Cambria" w:cs="Cambria"/>
           <w:color w:val="000000"/>
         </w:rPr>
-        <w:t>Digitized company’s internal filling system of more than 5,000 files.</w:t>
+        <w:t>Set up and trained staff of 3 on how to use Microsoft Access platform for data management purposes.</w:t>
+      </w:r>
+    </w:p>
+    <w:p>
+      <w:pPr>
+        <w:widowControl w:val="0"/>
+        <w:spacing w:line="240" w:lineRule="auto"/>
+        <w:jc w:val="both"/>
+        <w:rPr>
+          <w:rFonts w:ascii="Cambria" w:eastAsia="Cambria" w:hAnsi="Cambria" w:cs="Cambria"/>
+          <w:sz w:val="28"/>
+          <w:szCs w:val="28"/>
+        </w:rPr>
+      </w:pPr>
+    </w:p>
+    <w:p>
+      <w:pPr>
+        <w:widowControl w:val="0"/>
+        <w:spacing w:line="240" w:lineRule="auto"/>
+        <w:rPr>
+          <w:rFonts w:ascii="Cambria" w:eastAsia="Cambria" w:hAnsi="Cambria" w:cs="Cambria"/>
+          <w:b/>
+        </w:rPr>
+      </w:pPr>
+      <w:r>
+        <w:rPr>
+          <w:rFonts w:ascii="Cambria" w:eastAsia="Cambria" w:hAnsi="Cambria" w:cs="Cambria"/>
+        </w:rPr>
+        <w:t>09/2014 to 03/2016</w:t>
+      </w:r>
+      <w:r>
+        <w:rPr>
+          <w:rFonts w:ascii="Cambria" w:eastAsia="Cambria" w:hAnsi="Cambria" w:cs="Cambria"/>
+        </w:rPr>
+        <w:tab/>
+      </w:r>
+      <w:r>
+        <w:rPr>
+          <w:rFonts w:ascii="Cambria" w:eastAsia="Cambria" w:hAnsi="Cambria" w:cs="Cambria"/>
+          <w:b/>
+        </w:rPr>
+        <w:t>Station Manager</w:t>
+      </w:r>
+    </w:p>
+    <w:p>
+      <w:pPr>
+        <w:widowControl w:val="0"/>
+        <w:tabs>
+          <w:tab w:val="left" w:pos="360"/>
+        </w:tabs>
+        <w:spacing w:line="240" w:lineRule="auto"/>
+        <w:ind w:left="1800" w:firstLine="360"/>
+        <w:rPr>
+          <w:rFonts w:ascii="Cambria" w:eastAsia="Cambria" w:hAnsi="Cambria" w:cs="Cambria"/>
+          <w:i/>
+        </w:rPr>
+      </w:pPr>
+      <w:r>
+        <w:rPr>
+          <w:rFonts w:ascii="Cambria" w:eastAsia="Cambria" w:hAnsi="Cambria" w:cs="Cambria"/>
+          <w:b/>
+        </w:rPr>
+        <w:t>CEN-STRONG NIGERIA LTD</w:t>
+      </w:r>
+      <w:r>
+        <w:rPr>
+          <w:rFonts w:ascii="Cambria" w:eastAsia="Cambria" w:hAnsi="Cambria" w:cs="Cambria"/>
+        </w:rPr>
+        <w:t xml:space="preserve"> – Omor, Anambra State</w:t>
       </w:r>
     </w:p>
     <w:p>
@@ -1847,94 +1961,17 @@
           <w:ilvl w:val="0"/>
           <w:numId w:val="6"/>
         </w:numPr>
-        <w:pBdr>
-          <w:top w:val="nil"/>
-          <w:left w:val="nil"/>
-          <w:bottom w:val="nil"/>
-          <w:right w:val="nil"/>
-          <w:between w:val="nil"/>
-        </w:pBdr>
         <w:spacing w:line="240" w:lineRule="auto"/>
         <w:ind w:left="360"/>
         <w:jc w:val="both"/>
-        <w:rPr>
-          <w:color w:val="000000"/>
-        </w:rPr>
-      </w:pPr>
-      <w:r>
-        <w:rPr>
-          <w:rFonts w:ascii="Cambria" w:eastAsia="Cambria" w:hAnsi="Cambria" w:cs="Cambria"/>
-          <w:color w:val="000000"/>
-        </w:rPr>
-        <w:t>Set up and trained staff of 3 on how to use Microsoft Access platform for data management purposes.</w:t>
-      </w:r>
-    </w:p>
-    <w:p>
-      <w:pPr>
-        <w:widowControl w:val="0"/>
-        <w:spacing w:line="240" w:lineRule="auto"/>
-        <w:jc w:val="both"/>
-        <w:rPr>
-          <w:rFonts w:ascii="Cambria" w:eastAsia="Cambria" w:hAnsi="Cambria" w:cs="Cambria"/>
-          <w:sz w:val="28"/>
-          <w:szCs w:val="28"/>
-        </w:rPr>
-      </w:pPr>
-    </w:p>
-    <w:p>
-      <w:pPr>
-        <w:widowControl w:val="0"/>
-        <w:spacing w:line="240" w:lineRule="auto"/>
-        <w:rPr>
-          <w:rFonts w:ascii="Cambria" w:eastAsia="Cambria" w:hAnsi="Cambria" w:cs="Cambria"/>
-          <w:b/>
-        </w:rPr>
-      </w:pPr>
-      <w:r>
-        <w:rPr>
-          <w:rFonts w:ascii="Cambria" w:eastAsia="Cambria" w:hAnsi="Cambria" w:cs="Cambria"/>
-        </w:rPr>
-        <w:t>09/2014 to 03/2016</w:t>
-      </w:r>
-      <w:r>
-        <w:rPr>
-          <w:rFonts w:ascii="Cambria" w:eastAsia="Cambria" w:hAnsi="Cambria" w:cs="Cambria"/>
-        </w:rPr>
-        <w:tab/>
-      </w:r>
-      <w:r>
-        <w:rPr>
-          <w:rFonts w:ascii="Cambria" w:eastAsia="Cambria" w:hAnsi="Cambria" w:cs="Cambria"/>
-          <w:b/>
-        </w:rPr>
-        <w:t>Station Manager</w:t>
-      </w:r>
-    </w:p>
-    <w:p>
-      <w:pPr>
-        <w:widowControl w:val="0"/>
-        <w:tabs>
-          <w:tab w:val="left" w:pos="360"/>
-        </w:tabs>
-        <w:spacing w:line="240" w:lineRule="auto"/>
-        <w:ind w:left="1800" w:firstLine="360"/>
-        <w:rPr>
-          <w:rFonts w:ascii="Cambria" w:eastAsia="Cambria" w:hAnsi="Cambria" w:cs="Cambria"/>
-          <w:i/>
-        </w:rPr>
-      </w:pPr>
-      <w:r>
-        <w:rPr>
-          <w:rFonts w:ascii="Cambria" w:eastAsia="Cambria" w:hAnsi="Cambria" w:cs="Cambria"/>
-          <w:b/>
-        </w:rPr>
-        <w:t>CEN-STRONG NIGERIA LTD</w:t>
-      </w:r>
-      <w:r>
-        <w:rPr>
-          <w:rFonts w:ascii="Cambria" w:eastAsia="Cambria" w:hAnsi="Cambria" w:cs="Cambria"/>
-        </w:rPr>
-        <w:t xml:space="preserve"> – Omor, Anambra State</w:t>
+      </w:pPr>
+      <w:bookmarkStart w:id="0" w:name="_30j0zll" w:colFirst="0" w:colLast="0"/>
+      <w:bookmarkEnd w:id="0"/>
+      <w:r>
+        <w:rPr>
+          <w:rFonts w:ascii="Cambria" w:eastAsia="Cambria" w:hAnsi="Cambria" w:cs="Cambria"/>
+        </w:rPr>
+        <w:t>Maintained the administrative staff by conducting staff recruitment, selection, orientation, training and development.</w:t>
       </w:r>
     </w:p>
     <w:p>
@@ -1948,13 +1985,11 @@
         <w:ind w:left="360"/>
         <w:jc w:val="both"/>
       </w:pPr>
-      <w:bookmarkStart w:id="0" w:name="_30j0zll" w:colFirst="0" w:colLast="0"/>
-      <w:bookmarkEnd w:id="0"/>
-      <w:r>
-        <w:rPr>
-          <w:rFonts w:ascii="Cambria" w:eastAsia="Cambria" w:hAnsi="Cambria" w:cs="Cambria"/>
-        </w:rPr>
-        <w:t>Maintained the administrative staff by conducting staff recruitment, selection, orientation, training and development.</w:t>
+      <w:r>
+        <w:rPr>
+          <w:rFonts w:ascii="Cambria" w:eastAsia="Cambria" w:hAnsi="Cambria" w:cs="Cambria"/>
+        </w:rPr>
+        <w:t>Condensed the power and time spent on periodic reports on sales and expenditures by introducing electronic reporting methods.</w:t>
       </w:r>
     </w:p>
     <w:p>
@@ -1972,7 +2007,7 @@
         <w:rPr>
           <w:rFonts w:ascii="Cambria" w:eastAsia="Cambria" w:hAnsi="Cambria" w:cs="Cambria"/>
         </w:rPr>
-        <w:t>Condensed the power and time spent on periodic reports on sales and expenditures by introducing electronic reporting methods.</w:t>
+        <w:t>Created an extensive marketing plan that gave the leverage to exceed retail sales goals by an average of 13% every quarter in 2014 and 2015.</w:t>
       </w:r>
     </w:p>
     <w:p>
@@ -1990,7 +2025,7 @@
         <w:rPr>
           <w:rFonts w:ascii="Cambria" w:eastAsia="Cambria" w:hAnsi="Cambria" w:cs="Cambria"/>
         </w:rPr>
-        <w:t>Increased customer management, service and care utilizing personnel improved training on the use of Microsoft Word, Excel, and PowerPoint.</w:t>
+        <w:t>Declined monthly costs by 15% over 14months.</w:t>
       </w:r>
     </w:p>
     <w:p>
@@ -2002,13 +2037,12 @@
         </w:numPr>
         <w:spacing w:line="240" w:lineRule="auto"/>
         <w:ind w:left="360"/>
-        <w:jc w:val="both"/>
-      </w:pPr>
-      <w:r>
-        <w:rPr>
-          <w:rFonts w:ascii="Cambria" w:eastAsia="Cambria" w:hAnsi="Cambria" w:cs="Cambria"/>
-        </w:rPr>
-        <w:t>Created an extensive marketing plan that gave the leverage to exceed retail sales goals by an average of 13% every quarter in 2014 and 2015.</w:t>
+      </w:pPr>
+      <w:r>
+        <w:rPr>
+          <w:rFonts w:ascii="Cambria" w:eastAsia="Cambria" w:hAnsi="Cambria" w:cs="Cambria"/>
+        </w:rPr>
+        <w:t>Raised employee retention rates by 50% over a 2-year period by implementing an employee motivation system without any negative effect on the monthly budget and organizing a weekly prayer session.</w:t>
       </w:r>
     </w:p>
     <w:p>
@@ -2020,13 +2054,12 @@
         </w:numPr>
         <w:spacing w:line="240" w:lineRule="auto"/>
         <w:ind w:left="360"/>
-        <w:jc w:val="both"/>
-      </w:pPr>
-      <w:r>
-        <w:rPr>
-          <w:rFonts w:ascii="Cambria" w:eastAsia="Cambria" w:hAnsi="Cambria" w:cs="Cambria"/>
-        </w:rPr>
-        <w:t>Declined monthly costs by 15% over 14months.</w:t>
+      </w:pPr>
+      <w:r>
+        <w:rPr>
+          <w:rFonts w:ascii="Cambria" w:eastAsia="Cambria" w:hAnsi="Cambria" w:cs="Cambria"/>
+        </w:rPr>
+        <w:t>Reduced the cost of equipment maintenance by 17.7% through adequate management and maintenance of company equipment and machineries.</w:t>
       </w:r>
     </w:p>
     <w:p>
@@ -2038,12 +2071,13 @@
         </w:numPr>
         <w:spacing w:line="240" w:lineRule="auto"/>
         <w:ind w:left="360"/>
-      </w:pPr>
-      <w:r>
-        <w:rPr>
-          <w:rFonts w:ascii="Cambria" w:eastAsia="Cambria" w:hAnsi="Cambria" w:cs="Cambria"/>
-        </w:rPr>
-        <w:t>Raised employee retention rates by 50% over a 2-year period by implementing an employee motivation system without any negative effect on the monthly budget and organizing a weekly prayer session.</w:t>
+        <w:jc w:val="both"/>
+      </w:pPr>
+      <w:r>
+        <w:rPr>
+          <w:rFonts w:ascii="Cambria" w:eastAsia="Cambria" w:hAnsi="Cambria" w:cs="Cambria"/>
+        </w:rPr>
+        <w:t>Grew core customers’ list by 40% in 8 months without expanding the monthly budget.</w:t>
       </w:r>
     </w:p>
     <w:p>
@@ -2055,12 +2089,13 @@
         </w:numPr>
         <w:spacing w:line="240" w:lineRule="auto"/>
         <w:ind w:left="360"/>
-      </w:pPr>
-      <w:r>
-        <w:rPr>
-          <w:rFonts w:ascii="Cambria" w:eastAsia="Cambria" w:hAnsi="Cambria" w:cs="Cambria"/>
-        </w:rPr>
-        <w:t>Reduced the cost of equipment maintenance by 17.7% through adequate management and maintenance of company equipment and machineries.</w:t>
+        <w:jc w:val="both"/>
+      </w:pPr>
+      <w:r>
+        <w:rPr>
+          <w:rFonts w:ascii="Cambria" w:eastAsia="Cambria" w:hAnsi="Cambria" w:cs="Cambria"/>
+        </w:rPr>
+        <w:t>Introduced a bi-weekly meeting with 9 other department heads to discuss goals, updates, and challenges, and achieved increased productivity across departments by 20%.</w:t>
       </w:r>
     </w:p>
     <w:p>
@@ -2078,42 +2113,6 @@
         <w:rPr>
           <w:rFonts w:ascii="Cambria" w:eastAsia="Cambria" w:hAnsi="Cambria" w:cs="Cambria"/>
         </w:rPr>
-        <w:t>Grew core customers’ list by 40% in 8 months without expanding the monthly budget.</w:t>
-      </w:r>
-    </w:p>
-    <w:p>
-      <w:pPr>
-        <w:widowControl w:val="0"/>
-        <w:numPr>
-          <w:ilvl w:val="0"/>
-          <w:numId w:val="6"/>
-        </w:numPr>
-        <w:spacing w:line="240" w:lineRule="auto"/>
-        <w:ind w:left="360"/>
-        <w:jc w:val="both"/>
-      </w:pPr>
-      <w:r>
-        <w:rPr>
-          <w:rFonts w:ascii="Cambria" w:eastAsia="Cambria" w:hAnsi="Cambria" w:cs="Cambria"/>
-        </w:rPr>
-        <w:t>Introduced a bi-weekly meeting with 9 other department heads to discuss goals, updates, and challenges, and achieved increased productivity across departments by 20%.</w:t>
-      </w:r>
-    </w:p>
-    <w:p>
-      <w:pPr>
-        <w:widowControl w:val="0"/>
-        <w:numPr>
-          <w:ilvl w:val="0"/>
-          <w:numId w:val="6"/>
-        </w:numPr>
-        <w:spacing w:line="240" w:lineRule="auto"/>
-        <w:ind w:left="360"/>
-        <w:jc w:val="both"/>
-      </w:pPr>
-      <w:r>
-        <w:rPr>
-          <w:rFonts w:ascii="Cambria" w:eastAsia="Cambria" w:hAnsi="Cambria" w:cs="Cambria"/>
-        </w:rPr>
         <w:t>Received a promotion, from a branch manager to a general manager, in less than 12-months.</w:t>
       </w:r>
     </w:p>
@@ -2204,7 +2203,23 @@
           <w:b/>
         </w:rPr>
         <w:tab/>
-        <w:t>CRIME VICTIMS FOUNDATION (CRIVIFON) LIMITED BY GUARANTEE</w:t>
+        <w:t xml:space="preserve">CRIME </w:t>
+      </w:r>
+      <w:proofErr w:type="gramStart"/>
+      <w:r>
+        <w:rPr>
+          <w:rFonts w:ascii="Cambria" w:eastAsia="Cambria" w:hAnsi="Cambria" w:cs="Cambria"/>
+          <w:b/>
+        </w:rPr>
+        <w:t>VICTIMS</w:t>
+      </w:r>
+      <w:proofErr w:type="gramEnd"/>
+      <w:r>
+        <w:rPr>
+          <w:rFonts w:ascii="Cambria" w:eastAsia="Cambria" w:hAnsi="Cambria" w:cs="Cambria"/>
+          <w:b/>
+        </w:rPr>
+        <w:t xml:space="preserve"> FOUNDATION (CRIVIFON) LIMITED BY GUARANTEE</w:t>
       </w:r>
       <w:r>
         <w:rPr>
@@ -2318,80 +2333,27 @@
         <w:rPr>
           <w:rFonts w:ascii="Cambria" w:eastAsia="Cambria" w:hAnsi="Cambria" w:cs="Cambria"/>
         </w:rPr>
-        <w:t>Set up and maintained document management systems.</w:t>
-      </w:r>
-    </w:p>
-    <w:p>
-      <w:pPr>
-        <w:widowControl w:val="0"/>
-        <w:numPr>
-          <w:ilvl w:val="0"/>
-          <w:numId w:val="3"/>
-        </w:numPr>
-        <w:spacing w:line="240" w:lineRule="auto"/>
-        <w:ind w:left="360"/>
-        <w:jc w:val="both"/>
-      </w:pPr>
-      <w:r>
-        <w:rPr>
-          <w:rFonts w:ascii="Cambria" w:eastAsia="Cambria" w:hAnsi="Cambria" w:cs="Cambria"/>
-        </w:rPr>
-        <w:t>Set up work procedures, collated information and maintained databases.</w:t>
-      </w:r>
-    </w:p>
-    <w:p>
-      <w:pPr>
-        <w:widowControl w:val="0"/>
-        <w:numPr>
-          <w:ilvl w:val="0"/>
-          <w:numId w:val="3"/>
-        </w:numPr>
-        <w:spacing w:line="240" w:lineRule="auto"/>
-        <w:ind w:left="360"/>
-        <w:jc w:val="both"/>
-      </w:pPr>
-      <w:r>
-        <w:rPr>
-          <w:rFonts w:ascii="Cambria" w:eastAsia="Cambria" w:hAnsi="Cambria" w:cs="Cambria"/>
-        </w:rPr>
-        <w:t>Communicated verbally and in writing to answer inquiries and provided information.</w:t>
-      </w:r>
-    </w:p>
-    <w:p>
-      <w:pPr>
-        <w:widowControl w:val="0"/>
-        <w:numPr>
-          <w:ilvl w:val="0"/>
-          <w:numId w:val="3"/>
-        </w:numPr>
-        <w:spacing w:line="240" w:lineRule="auto"/>
-        <w:ind w:left="360"/>
-        <w:jc w:val="both"/>
-      </w:pPr>
-      <w:r>
-        <w:rPr>
-          <w:rFonts w:ascii="Cambria" w:eastAsia="Cambria" w:hAnsi="Cambria" w:cs="Cambria"/>
-        </w:rPr>
-        <w:t>Coordinated the flow of information both internally and externally.</w:t>
-      </w:r>
-    </w:p>
-    <w:p>
-      <w:pPr>
-        <w:widowControl w:val="0"/>
-        <w:numPr>
-          <w:ilvl w:val="0"/>
-          <w:numId w:val="3"/>
-        </w:numPr>
-        <w:spacing w:line="240" w:lineRule="auto"/>
-        <w:ind w:left="360"/>
-        <w:jc w:val="both"/>
-      </w:pPr>
-      <w:r>
-        <w:rPr>
-          <w:rFonts w:ascii="Cambria" w:eastAsia="Cambria" w:hAnsi="Cambria" w:cs="Cambria"/>
-        </w:rPr>
-        <w:t>Liaison with internal and external contacts.</w:t>
-      </w:r>
+        <w:t>Set up and maintained document management systems</w:t>
+      </w:r>
+      <w:r>
+        <w:rPr>
+          <w:rFonts w:ascii="Cambria" w:eastAsia="Cambria" w:hAnsi="Cambria" w:cs="Cambria"/>
+        </w:rPr>
+        <w:t xml:space="preserve"> while performing other numerous secretarial duties</w:t>
+      </w:r>
+      <w:r>
+        <w:rPr>
+          <w:rFonts w:ascii="Cambria" w:eastAsia="Cambria" w:hAnsi="Cambria" w:cs="Cambria"/>
+        </w:rPr>
+        <w:t>.</w:t>
+      </w:r>
+    </w:p>
+    <w:p>
+      <w:pPr>
+        <w:rPr>
+          <w:rFonts w:ascii="Cambria" w:eastAsia="Cambria" w:hAnsi="Cambria" w:cs="Cambria"/>
+        </w:rPr>
+      </w:pPr>
     </w:p>
     <w:p>
       <w:pPr>
@@ -2403,42 +2365,13 @@
         <w:jc w:val="both"/>
         <w:rPr>
           <w:rFonts w:ascii="Cambria" w:eastAsia="Cambria" w:hAnsi="Cambria" w:cs="Cambria"/>
-          <w:sz w:val="32"/>
-          <w:szCs w:val="32"/>
-        </w:rPr>
-      </w:pPr>
-    </w:p>
-    <w:p>
-      <w:pPr>
-        <w:rPr>
-          <w:rFonts w:ascii="Cambria" w:eastAsia="Cambria" w:hAnsi="Cambria" w:cs="Cambria"/>
-        </w:rPr>
-      </w:pPr>
-      <w:r>
-        <w:rPr>
-          <w:rFonts w:ascii="Cambria" w:eastAsia="Cambria" w:hAnsi="Cambria" w:cs="Cambria"/>
-        </w:rPr>
-        <w:br w:type="page"/>
-      </w:r>
-    </w:p>
-    <w:p>
-      <w:pPr>
-        <w:widowControl w:val="0"/>
-        <w:tabs>
-          <w:tab w:val="left" w:pos="360"/>
-        </w:tabs>
-        <w:spacing w:line="240" w:lineRule="auto"/>
-        <w:jc w:val="both"/>
-        <w:rPr>
-          <w:rFonts w:ascii="Cambria" w:eastAsia="Cambria" w:hAnsi="Cambria" w:cs="Cambria"/>
-          <w:b/>
-        </w:rPr>
-      </w:pPr>
-      <w:r>
-        <w:rPr>
-          <w:rFonts w:ascii="Cambria" w:eastAsia="Cambria" w:hAnsi="Cambria" w:cs="Cambria"/>
-        </w:rPr>
-        <w:lastRenderedPageBreak/>
+          <w:b/>
+        </w:rPr>
+      </w:pPr>
+      <w:r>
+        <w:rPr>
+          <w:rFonts w:ascii="Cambria" w:eastAsia="Cambria" w:hAnsi="Cambria" w:cs="Cambria"/>
+        </w:rPr>
         <w:t>09/2009 to 09/2010</w:t>
       </w:r>
       <w:r>
@@ -2728,6 +2661,28 @@
     <w:p>
       <w:pPr>
         <w:widowControl w:val="0"/>
+        <w:pBdr>
+          <w:top w:val="nil"/>
+          <w:left w:val="nil"/>
+          <w:bottom w:val="nil"/>
+          <w:right w:val="nil"/>
+          <w:between w:val="nil"/>
+        </w:pBdr>
+        <w:spacing w:line="240" w:lineRule="auto"/>
+        <w:ind w:left="360"/>
+        <w:jc w:val="both"/>
+        <w:rPr>
+          <w:rFonts w:ascii="Cambria" w:eastAsia="Cambria" w:hAnsi="Cambria" w:cs="Cambria"/>
+          <w:b/>
+          <w:color w:val="000000"/>
+          <w:sz w:val="28"/>
+          <w:szCs w:val="28"/>
+        </w:rPr>
+      </w:pPr>
+    </w:p>
+    <w:p>
+      <w:pPr>
+        <w:widowControl w:val="0"/>
         <w:tabs>
           <w:tab w:val="left" w:pos="360"/>
         </w:tabs>
@@ -2742,6 +2697,7 @@
         <w:rPr>
           <w:rFonts w:ascii="Cambria" w:eastAsia="Cambria" w:hAnsi="Cambria" w:cs="Cambria"/>
         </w:rPr>
+        <w:lastRenderedPageBreak/>
         <w:t>01/2006 to 10/2007</w:t>
       </w:r>
       <w:r>
@@ -2890,7 +2846,37 @@
           <w:rFonts w:ascii="Cambria" w:eastAsia="Cambria" w:hAnsi="Cambria" w:cs="Cambria"/>
           <w:color w:val="000000"/>
         </w:rPr>
-        <w:t>Reduced the duration for the students training by 50% with increased students productivity through regular observation and evaluation of students’ performance.</w:t>
+        <w:t xml:space="preserve">Reduced the duration for the students training by </w:t>
+      </w:r>
+      <w:r>
+        <w:rPr>
+          <w:rFonts w:ascii="Cambria" w:eastAsia="Cambria" w:hAnsi="Cambria" w:cs="Cambria"/>
+          <w:color w:val="000000"/>
+        </w:rPr>
+        <w:t>2</w:t>
+      </w:r>
+      <w:r>
+        <w:rPr>
+          <w:rFonts w:ascii="Cambria" w:eastAsia="Cambria" w:hAnsi="Cambria" w:cs="Cambria"/>
+          <w:color w:val="000000"/>
+        </w:rPr>
+        <w:t xml:space="preserve">0% with increased </w:t>
+      </w:r>
+      <w:proofErr w:type="gramStart"/>
+      <w:r>
+        <w:rPr>
+          <w:rFonts w:ascii="Cambria" w:eastAsia="Cambria" w:hAnsi="Cambria" w:cs="Cambria"/>
+          <w:color w:val="000000"/>
+        </w:rPr>
+        <w:t>students</w:t>
+      </w:r>
+      <w:proofErr w:type="gramEnd"/>
+      <w:r>
+        <w:rPr>
+          <w:rFonts w:ascii="Cambria" w:eastAsia="Cambria" w:hAnsi="Cambria" w:cs="Cambria"/>
+          <w:color w:val="000000"/>
+        </w:rPr>
+        <w:t xml:space="preserve"> productivity through regular observation and evaluation of students’ performance.</w:t>
       </w:r>
     </w:p>
     <w:p>
@@ -2978,35 +2964,6 @@
           <w:color w:val="000000"/>
         </w:rPr>
         <w:t>Produced highly trained computer intellectuals through the introduction of regular student progress check.</w:t>
-      </w:r>
-    </w:p>
-    <w:p>
-      <w:pPr>
-        <w:widowControl w:val="0"/>
-        <w:numPr>
-          <w:ilvl w:val="0"/>
-          <w:numId w:val="4"/>
-        </w:numPr>
-        <w:pBdr>
-          <w:top w:val="nil"/>
-          <w:left w:val="nil"/>
-          <w:bottom w:val="nil"/>
-          <w:right w:val="nil"/>
-          <w:between w:val="nil"/>
-        </w:pBdr>
-        <w:spacing w:line="240" w:lineRule="auto"/>
-        <w:ind w:left="360"/>
-        <w:jc w:val="both"/>
-        <w:rPr>
-          <w:color w:val="000000"/>
-        </w:rPr>
-      </w:pPr>
-      <w:r>
-        <w:rPr>
-          <w:rFonts w:ascii="Cambria" w:eastAsia="Cambria" w:hAnsi="Cambria" w:cs="Cambria"/>
-          <w:color w:val="000000"/>
-        </w:rPr>
-        <w:t>Created a 50-page simple and self-educative training manual from scratch and led bi-weekly training sessions for new program guides.</w:t>
       </w:r>
     </w:p>
     <w:p>

</xml_diff>